<commit_message>
user panel module contennt
</commit_message>
<xml_diff>
--- a/documents/user panel.docx
+++ b/documents/user panel.docx
@@ -37,8 +37,43 @@
       </w:r>
     </w:p>
     <w:p>
-      <w:r>
-        <w:t>Spacebot can provide you the answers with the aspects of “school facilities and services”, “non-jupas application”, “financial support”, “online platform issues”, and “school administration affairs”. You can bring up questions related to these areas.</w:t>
+      <w:proofErr w:type="spellStart"/>
+      <w:r>
+        <w:t>Spacebot</w:t>
+      </w:r>
+      <w:proofErr w:type="spellEnd"/>
+      <w:r>
+        <w:t xml:space="preserve"> can provide you the answers with the aspects of “</w:t>
+      </w:r>
+      <w:r>
+        <w:t>SCHOOL FACILITIES AND SERVICES</w:t>
+      </w:r>
+      <w:r>
+        <w:t>”, “</w:t>
+      </w:r>
+      <w:r>
+        <w:t>NON-JUPAS APPLICATION</w:t>
+      </w:r>
+      <w:r>
+        <w:t>”, “</w:t>
+      </w:r>
+      <w:r>
+        <w:t>FINANCIAL SUPPORT</w:t>
+      </w:r>
+      <w:r>
+        <w:t>”, “</w:t>
+      </w:r>
+      <w:r>
+        <w:t>ONLINE PLATFORM ISSUES</w:t>
+      </w:r>
+      <w:r>
+        <w:t>”, and “</w:t>
+      </w:r>
+      <w:r>
+        <w:t>SCHOOL ADMINISTRATION AFFAIRS</w:t>
+      </w:r>
+      <w:r>
+        <w:t>”. You can bring up questions related to these areas.</w:t>
       </w:r>
     </w:p>
     <w:p>

</xml_diff>